<commit_message>
Small changes to compiled story derp
Cause I'm dumb and didn't edit the choices for killing Bentley
</commit_message>
<xml_diff>
--- a/Do Nothing/Alleyway/Thief/Mansion/1b - Window.docx
+++ b/Do Nothing/Alleyway/Thief/Mansion/1b - Window.docx
@@ -130,27 +130,10 @@
           <w:bCs/>
           <w:color w:val="3D3C40"/>
         </w:rPr>
-        <w:t>--D</w:t>
+        <w:t>--Choose not to kill Bentley</w:t>
       </w:r>
       <w:bookmarkStart w:id="0" w:name="_GoBack"/>
       <w:bookmarkEnd w:id="0"/>
-      <w:r>
-        <w:rPr>
-          <w:rFonts w:ascii="Bookerly" w:hAnsi="Bookerly" w:cs="Bookerly"/>
-          <w:b/>
-          <w:bCs/>
-          <w:color w:val="3D3C40"/>
-        </w:rPr>
-        <w:t>o nothing</w:t>
-      </w:r>
-    </w:p>
-    <w:p>
-      <w:pPr>
-        <w:jc w:val="center"/>
-        <w:rPr>
-          <w:rFonts w:ascii="Bookerly" w:hAnsi="Bookerly" w:cs="Bookerly"/>
-        </w:rPr>
-      </w:pPr>
     </w:p>
     <w:p>
       <w:pPr>

</xml_diff>